<commit_message>
added template and cod
</commit_message>
<xml_diff>
--- a/template.docx
+++ b/template.docx
@@ -15,6 +15,15 @@
         <w:t>Generated Document Template</w:t>
       </w:r>
     </w:p>
+    <w:p>
+      <w:pPr>
+        <w:jc w:val="both"/>
+      </w:pPr>
+      <w:r>
+        <w:t>This document is a preset template used for automatic data filling. Static text remains unchanged, while placeholders are replaced by values provided by the application.</w:t>
+      </w:r>
+    </w:p>
+    <w:p/>
     <w:p>
       <w:pPr>
         <w:pStyle w:val="1"/>
@@ -184,6 +193,27 @@
         <w:t>This section contains placeholder text for demonstration purposes only. It illustrates how dynamically injected values appear inside the final generated Word document. The formatting, structure, and style remain consistent regardless of the data that is inserted.</w:t>
       </w:r>
     </w:p>
+    <w:p/>
+    <w:p>
+      <w:pPr>
+        <w:pStyle w:val="1"/>
+      </w:pPr>
+      <w:r>
+        <w:t>System Key</w:t>
+      </w:r>
+    </w:p>
+    <w:p>
+      <w:r>
+        <w:rPr>
+          <w:b/>
+        </w:rPr>
+        <w:t xml:space="preserve">Automatically generated key value: </w:t>
+      </w:r>
+      <w:r>
+        <w:t>{{KEY}}</w:t>
+      </w:r>
+    </w:p>
+    <w:p/>
     <w:sectPr>
       <w:pgSz w:w="11906" w:h="16838"/>
       <w:pgMar w:top="1134" w:right="850" w:bottom="1134" w:left="1701" w:header="708" w:footer="708" w:gutter="0"/>
@@ -852,25 +882,6 @@
       </w:tcPr>
     </w:tblStylePr>
   </w:style>
-  <w:style w:type="table" w:styleId="a6">
-    <w:name w:val="Table Grid"/>
-    <w:basedOn w:val="a1"/>
-    <w:uiPriority w:val="39"/>
-    <w:rsid w:val="008879E1"/>
-    <w:pPr>
-      <w:spacing w:after="0" w:line="240" w:lineRule="auto"/>
-    </w:pPr>
-    <w:tblPr>
-      <w:tblBorders>
-        <w:top w:val="single" w:sz="4" w:space="0" w:color="auto"/>
-        <w:left w:val="single" w:sz="4" w:space="0" w:color="auto"/>
-        <w:bottom w:val="single" w:sz="4" w:space="0" w:color="auto"/>
-        <w:right w:val="single" w:sz="4" w:space="0" w:color="auto"/>
-        <w:insideH w:val="single" w:sz="4" w:space="0" w:color="auto"/>
-        <w:insideV w:val="single" w:sz="4" w:space="0" w:color="auto"/>
-      </w:tblBorders>
-    </w:tblPr>
-  </w:style>
 </w:styles>
 </file>
 

</xml_diff>